<commit_message>
Added New Report with updated use-cases.
</commit_message>
<xml_diff>
--- a/COMP 3710 Assignment 2 Report.docx
+++ b/COMP 3710 Assignment 2 Report.docx
@@ -73,8 +73,87 @@
         <w:t>/from</w:t>
       </w:r>
       <w:r>
-        <w:t xml:space="preserve"> convert Celsius to Fahrenheit. </w:t>
-      </w:r>
+        <w:t xml:space="preserve"> convert Celsius to Fahrenheit.</w:t>
+      </w:r>
+    </w:p>
+    <w:p>
+      <w:pPr>
+        <w:pStyle w:val="ListParagraph"/>
+        <w:numPr>
+          <w:ilvl w:val="1"/>
+          <w:numId w:val="1"/>
+        </w:numPr>
+        <w:spacing w:line="480" w:lineRule="auto"/>
+      </w:pPr>
+      <w:r>
+        <w:t xml:space="preserve">As a user, I will click on either the Celsius or Fahrenheit text box and enter </w:t>
+      </w:r>
+      <w:r>
+        <w:t>the value to be converted</w:t>
+      </w:r>
+      <w:r>
+        <w:t xml:space="preserve">. </w:t>
+      </w:r>
+      <w:r>
+        <w:t>The value will be automatically calculated and look like the diagram below:</w:t>
+      </w:r>
+    </w:p>
+    <w:p>
+      <w:pPr>
+        <w:spacing w:line="480" w:lineRule="auto"/>
+        <w:jc w:val="center"/>
+      </w:pPr>
+      <w:r>
+        <w:rPr>
+          <w:noProof/>
+        </w:rPr>
+        <w:drawing>
+          <wp:inline distT="0" distB="0" distL="0" distR="0" wp14:anchorId="0CA6EC66" wp14:editId="6F05EE31">
+            <wp:extent cx="4266565" cy="3856383"/>
+            <wp:effectExtent l="0" t="0" r="635" b="4445"/>
+            <wp:docPr id="2" name="F to C"/>
+            <wp:cNvGraphicFramePr>
+              <a:graphicFrameLocks xmlns:a="http://schemas.openxmlformats.org/drawingml/2006/main" noChangeAspect="1"/>
+            </wp:cNvGraphicFramePr>
+            <a:graphic xmlns:a="http://schemas.openxmlformats.org/drawingml/2006/main">
+              <a:graphicData uri="http://schemas.openxmlformats.org/drawingml/2006/picture">
+                <pic:pic xmlns:pic="http://schemas.openxmlformats.org/drawingml/2006/picture">
+                  <pic:nvPicPr>
+                    <pic:cNvPr id="1" name="F to C.jpg"/>
+                    <pic:cNvPicPr/>
+                  </pic:nvPicPr>
+                  <pic:blipFill>
+                    <a:blip r:embed="rId5">
+                      <a:extLst>
+                        <a:ext uri="{28A0092B-C50C-407E-A947-70E740481C1C}">
+                          <a14:useLocalDpi xmlns:a14="http://schemas.microsoft.com/office/drawing/2010/main" val="0"/>
+                        </a:ext>
+                      </a:extLst>
+                    </a:blip>
+                    <a:stretch>
+                      <a:fillRect/>
+                    </a:stretch>
+                  </pic:blipFill>
+                  <pic:spPr>
+                    <a:xfrm>
+                      <a:off x="0" y="0"/>
+                      <a:ext cx="4270571" cy="3860004"/>
+                    </a:xfrm>
+                    <a:prstGeom prst="rect">
+                      <a:avLst/>
+                    </a:prstGeom>
+                  </pic:spPr>
+                </pic:pic>
+              </a:graphicData>
+            </a:graphic>
+          </wp:inline>
+        </w:drawing>
+      </w:r>
+    </w:p>
+    <w:p>
+      <w:pPr>
+        <w:spacing w:line="480" w:lineRule="auto"/>
+      </w:pPr>
     </w:p>
     <w:p>
       <w:pPr>
@@ -86,6 +165,7 @@
         <w:spacing w:line="480" w:lineRule="auto"/>
       </w:pPr>
       <w:r>
+        <w:lastRenderedPageBreak/>
         <w:t>As a user, I would like to</w:t>
       </w:r>
       <w:r>
@@ -94,6 +174,88 @@
       <w:r>
         <w:t xml:space="preserve"> convert Gallons to Liters.</w:t>
       </w:r>
+    </w:p>
+    <w:p>
+      <w:pPr>
+        <w:pStyle w:val="ListParagraph"/>
+        <w:numPr>
+          <w:ilvl w:val="1"/>
+          <w:numId w:val="1"/>
+        </w:numPr>
+        <w:spacing w:line="480" w:lineRule="auto"/>
+      </w:pPr>
+      <w:r>
+        <w:t>As a user, I will click on either the Gallon or Liters text box and enter the value to be converted</w:t>
+      </w:r>
+      <w:r>
+        <w:t>. The value will be automatically calculated and look like the diagram below</w:t>
+      </w:r>
+      <w:r>
+        <w:t>:</w:t>
+      </w:r>
+    </w:p>
+    <w:p>
+      <w:pPr>
+        <w:spacing w:line="480" w:lineRule="auto"/>
+        <w:jc w:val="center"/>
+      </w:pPr>
+      <w:r>
+        <w:rPr>
+          <w:noProof/>
+        </w:rPr>
+        <w:drawing>
+          <wp:inline distT="0" distB="0" distL="0" distR="0" wp14:anchorId="715D765D" wp14:editId="2992BF88">
+            <wp:extent cx="4267200" cy="5690616"/>
+            <wp:effectExtent l="0" t="0" r="0" b="0"/>
+            <wp:docPr id="3" name="Gal to L"/>
+            <wp:cNvGraphicFramePr>
+              <a:graphicFrameLocks xmlns:a="http://schemas.openxmlformats.org/drawingml/2006/main" noChangeAspect="1"/>
+            </wp:cNvGraphicFramePr>
+            <a:graphic xmlns:a="http://schemas.openxmlformats.org/drawingml/2006/main">
+              <a:graphicData uri="http://schemas.openxmlformats.org/drawingml/2006/picture">
+                <pic:pic xmlns:pic="http://schemas.openxmlformats.org/drawingml/2006/picture">
+                  <pic:nvPicPr>
+                    <pic:cNvPr id="1" name="Gal to L.jpg"/>
+                    <pic:cNvPicPr/>
+                  </pic:nvPicPr>
+                  <pic:blipFill>
+                    <a:blip r:embed="rId6">
+                      <a:extLst>
+                        <a:ext uri="{28A0092B-C50C-407E-A947-70E740481C1C}">
+                          <a14:useLocalDpi xmlns:a14="http://schemas.microsoft.com/office/drawing/2010/main" val="0"/>
+                        </a:ext>
+                      </a:extLst>
+                    </a:blip>
+                    <a:stretch>
+                      <a:fillRect/>
+                    </a:stretch>
+                  </pic:blipFill>
+                  <pic:spPr>
+                    <a:xfrm>
+                      <a:off x="0" y="0"/>
+                      <a:ext cx="4267200" cy="5690616"/>
+                    </a:xfrm>
+                    <a:prstGeom prst="rect">
+                      <a:avLst/>
+                    </a:prstGeom>
+                  </pic:spPr>
+                </pic:pic>
+              </a:graphicData>
+            </a:graphic>
+          </wp:inline>
+        </w:drawing>
+      </w:r>
+    </w:p>
+    <w:p>
+      <w:pPr>
+        <w:spacing w:line="480" w:lineRule="auto"/>
+        <w:jc w:val="center"/>
+      </w:pPr>
+    </w:p>
+    <w:p>
+      <w:pPr>
+        <w:spacing w:line="480" w:lineRule="auto"/>
+      </w:pPr>
     </w:p>
     <w:p>
       <w:pPr>
@@ -105,6 +267,7 @@
         <w:spacing w:line="480" w:lineRule="auto"/>
       </w:pPr>
       <w:r>
+        <w:lastRenderedPageBreak/>
         <w:t>As a user, I would like to</w:t>
       </w:r>
       <w:r>
@@ -113,6 +276,97 @@
       <w:r>
         <w:t xml:space="preserve"> convert Kilograms to Pounds.</w:t>
       </w:r>
+    </w:p>
+    <w:p>
+      <w:pPr>
+        <w:pStyle w:val="ListParagraph"/>
+        <w:numPr>
+          <w:ilvl w:val="1"/>
+          <w:numId w:val="1"/>
+        </w:numPr>
+        <w:spacing w:line="480" w:lineRule="auto"/>
+      </w:pPr>
+      <w:r>
+        <w:t xml:space="preserve">As a user, I will click on either the </w:t>
+      </w:r>
+      <w:r>
+        <w:t>Kilograms</w:t>
+      </w:r>
+      <w:r>
+        <w:t xml:space="preserve"> or </w:t>
+      </w:r>
+      <w:r>
+        <w:t>Pounds</w:t>
+      </w:r>
+      <w:r>
+        <w:t xml:space="preserve"> text box and enter the value to be converted. The value will be automatically calculated and look like the diagram below:</w:t>
+      </w:r>
+    </w:p>
+    <w:p>
+      <w:pPr>
+        <w:spacing w:line="480" w:lineRule="auto"/>
+        <w:jc w:val="center"/>
+      </w:pPr>
+      <w:r>
+        <w:rPr>
+          <w:noProof/>
+        </w:rPr>
+        <w:drawing>
+          <wp:inline distT="0" distB="0" distL="0" distR="0" wp14:anchorId="0AA7B2F3" wp14:editId="5E88B8D7">
+            <wp:extent cx="4267200" cy="5690616"/>
+            <wp:effectExtent l="0" t="0" r="0" b="0"/>
+            <wp:docPr id="4" name="Kg to Lbs"/>
+            <wp:cNvGraphicFramePr>
+              <a:graphicFrameLocks xmlns:a="http://schemas.openxmlformats.org/drawingml/2006/main" noChangeAspect="1"/>
+            </wp:cNvGraphicFramePr>
+            <a:graphic xmlns:a="http://schemas.openxmlformats.org/drawingml/2006/main">
+              <a:graphicData uri="http://schemas.openxmlformats.org/drawingml/2006/picture">
+                <pic:pic xmlns:pic="http://schemas.openxmlformats.org/drawingml/2006/picture">
+                  <pic:nvPicPr>
+                    <pic:cNvPr id="1" name="Kg to Lbs.jpg"/>
+                    <pic:cNvPicPr/>
+                  </pic:nvPicPr>
+                  <pic:blipFill>
+                    <a:blip r:embed="rId7">
+                      <a:extLst>
+                        <a:ext uri="{28A0092B-C50C-407E-A947-70E740481C1C}">
+                          <a14:useLocalDpi xmlns:a14="http://schemas.microsoft.com/office/drawing/2010/main" val="0"/>
+                        </a:ext>
+                      </a:extLst>
+                    </a:blip>
+                    <a:stretch>
+                      <a:fillRect/>
+                    </a:stretch>
+                  </pic:blipFill>
+                  <pic:spPr>
+                    <a:xfrm>
+                      <a:off x="0" y="0"/>
+                      <a:ext cx="4267200" cy="5690616"/>
+                    </a:xfrm>
+                    <a:prstGeom prst="rect">
+                      <a:avLst/>
+                    </a:prstGeom>
+                  </pic:spPr>
+                </pic:pic>
+              </a:graphicData>
+            </a:graphic>
+          </wp:inline>
+        </w:drawing>
+      </w:r>
+    </w:p>
+    <w:p>
+      <w:pPr>
+        <w:spacing w:line="480" w:lineRule="auto"/>
+        <w:jc w:val="center"/>
+      </w:pPr>
+    </w:p>
+    <w:p>
+      <w:pPr>
+        <w:pStyle w:val="ListParagraph"/>
+        <w:spacing w:line="480" w:lineRule="auto"/>
+        <w:ind w:left="1440"/>
+        <w:jc w:val="center"/>
+      </w:pPr>
     </w:p>
     <w:p>
       <w:pPr>
@@ -124,21 +378,28 @@
         <w:spacing w:line="480" w:lineRule="auto"/>
       </w:pPr>
       <w:r>
+        <w:lastRenderedPageBreak/>
         <w:t>As a user, I would like to</w:t>
       </w:r>
       <w:r>
         <w:t>/from</w:t>
       </w:r>
-      <w:bookmarkStart w:id="0" w:name="_GoBack"/>
-      <w:bookmarkEnd w:id="0"/>
       <w:r>
         <w:t xml:space="preserve"> convert Kilometers to Miles.</w:t>
       </w:r>
     </w:p>
     <w:p>
       <w:pPr>
-        <w:spacing w:line="480" w:lineRule="auto"/>
-      </w:pPr>
+        <w:pStyle w:val="ListParagraph"/>
+        <w:numPr>
+          <w:ilvl w:val="1"/>
+          <w:numId w:val="1"/>
+        </w:numPr>
+        <w:spacing w:line="480" w:lineRule="auto"/>
+      </w:pPr>
+      <w:r>
+        <w:t>As a user, I will click on either the Kilograms or Pounds text box and enter the value to be converted. The value will be automatically calculated and look like the diagram below:</w:t>
+      </w:r>
     </w:p>
     <w:p>
       <w:pPr>
@@ -146,7 +407,90 @@
         <w:jc w:val="center"/>
       </w:pPr>
       <w:r>
+        <w:rPr>
+          <w:noProof/>
+        </w:rPr>
+        <w:drawing>
+          <wp:inline distT="0" distB="0" distL="0" distR="0" wp14:anchorId="3FDDB412" wp14:editId="3751F2A0">
+            <wp:extent cx="4267200" cy="5690616"/>
+            <wp:effectExtent l="0" t="0" r="0" b="0"/>
+            <wp:docPr id="5" name="Km to M"/>
+            <wp:cNvGraphicFramePr>
+              <a:graphicFrameLocks xmlns:a="http://schemas.openxmlformats.org/drawingml/2006/main" noChangeAspect="1"/>
+            </wp:cNvGraphicFramePr>
+            <a:graphic xmlns:a="http://schemas.openxmlformats.org/drawingml/2006/main">
+              <a:graphicData uri="http://schemas.openxmlformats.org/drawingml/2006/picture">
+                <pic:pic xmlns:pic="http://schemas.openxmlformats.org/drawingml/2006/picture">
+                  <pic:nvPicPr>
+                    <pic:cNvPr id="1" name="Km to M.jpg"/>
+                    <pic:cNvPicPr/>
+                  </pic:nvPicPr>
+                  <pic:blipFill>
+                    <a:blip r:embed="rId8">
+                      <a:extLst>
+                        <a:ext uri="{28A0092B-C50C-407E-A947-70E740481C1C}">
+                          <a14:useLocalDpi xmlns:a14="http://schemas.microsoft.com/office/drawing/2010/main" val="0"/>
+                        </a:ext>
+                      </a:extLst>
+                    </a:blip>
+                    <a:stretch>
+                      <a:fillRect/>
+                    </a:stretch>
+                  </pic:blipFill>
+                  <pic:spPr>
+                    <a:xfrm>
+                      <a:off x="0" y="0"/>
+                      <a:ext cx="4267200" cy="5690616"/>
+                    </a:xfrm>
+                    <a:prstGeom prst="rect">
+                      <a:avLst/>
+                    </a:prstGeom>
+                  </pic:spPr>
+                </pic:pic>
+              </a:graphicData>
+            </a:graphic>
+          </wp:inline>
+        </w:drawing>
+      </w:r>
+    </w:p>
+    <w:p>
+      <w:pPr>
+        <w:spacing w:line="480" w:lineRule="auto"/>
+      </w:pPr>
+    </w:p>
+    <w:p>
+      <w:pPr>
+        <w:spacing w:line="480" w:lineRule="auto"/>
+        <w:jc w:val="center"/>
+      </w:pPr>
+    </w:p>
+    <w:p>
+      <w:pPr>
+        <w:spacing w:line="480" w:lineRule="auto"/>
+        <w:jc w:val="center"/>
+      </w:pPr>
+      <w:r>
+        <w:lastRenderedPageBreak/>
         <w:t>User Interface</w:t>
+      </w:r>
+    </w:p>
+    <w:p>
+      <w:pPr>
+        <w:pStyle w:val="ListParagraph"/>
+        <w:numPr>
+          <w:ilvl w:val="0"/>
+          <w:numId w:val="2"/>
+        </w:numPr>
+        <w:spacing w:line="480" w:lineRule="auto"/>
+      </w:pPr>
+      <w:r>
+        <w:t xml:space="preserve">The user can enter a number into any </w:t>
+      </w:r>
+      <w:r>
+        <w:t>textbox,</w:t>
+      </w:r>
+      <w:r>
+        <w:t xml:space="preserve"> and it will be automatically converted to the corresponding value.</w:t>
       </w:r>
     </w:p>
     <w:p>
@@ -174,7 +518,7 @@
                     <pic:cNvPicPr/>
                   </pic:nvPicPr>
                   <pic:blipFill>
-                    <a:blip r:embed="rId5">
+                    <a:blip r:embed="rId9">
                       <a:extLst>
                         <a:ext uri="{28A0092B-C50C-407E-A947-70E740481C1C}">
                           <a14:useLocalDpi xmlns:a14="http://schemas.microsoft.com/office/drawing/2010/main" val="0"/>
@@ -201,6 +545,74 @@
         </w:drawing>
       </w:r>
     </w:p>
+    <w:p>
+      <w:pPr>
+        <w:spacing w:line="480" w:lineRule="auto"/>
+        <w:jc w:val="center"/>
+      </w:pPr>
+      <w:bookmarkStart w:id="0" w:name="_GoBack"/>
+      <w:bookmarkEnd w:id="0"/>
+      <w:r>
+        <w:t>Logging</w:t>
+      </w:r>
+    </w:p>
+    <w:p>
+      <w:pPr>
+        <w:spacing w:line="480" w:lineRule="auto"/>
+        <w:jc w:val="center"/>
+      </w:pPr>
+    </w:p>
+    <w:p>
+      <w:pPr>
+        <w:spacing w:line="480" w:lineRule="auto"/>
+      </w:pPr>
+      <w:r>
+        <w:rPr>
+          <w:noProof/>
+        </w:rPr>
+        <w:drawing>
+          <wp:inline distT="0" distB="0" distL="0" distR="0" wp14:anchorId="71744918" wp14:editId="53211CBB">
+            <wp:extent cx="5938701" cy="2377440"/>
+            <wp:effectExtent l="0" t="0" r="5080" b="0"/>
+            <wp:docPr id="6" name="Picture 6" descr="A screenshot of a computer&#10;&#10;Description automatically generated"/>
+            <wp:cNvGraphicFramePr>
+              <a:graphicFrameLocks xmlns:a="http://schemas.openxmlformats.org/drawingml/2006/main" noChangeAspect="1"/>
+            </wp:cNvGraphicFramePr>
+            <a:graphic xmlns:a="http://schemas.openxmlformats.org/drawingml/2006/main">
+              <a:graphicData uri="http://schemas.openxmlformats.org/drawingml/2006/picture">
+                <pic:pic xmlns:pic="http://schemas.openxmlformats.org/drawingml/2006/picture">
+                  <pic:nvPicPr>
+                    <pic:cNvPr id="6" name="Screen Shot 2020-02-11 at 10.18.28 AM.png"/>
+                    <pic:cNvPicPr/>
+                  </pic:nvPicPr>
+                  <pic:blipFill>
+                    <a:blip r:embed="rId10">
+                      <a:extLst>
+                        <a:ext uri="{28A0092B-C50C-407E-A947-70E740481C1C}">
+                          <a14:useLocalDpi xmlns:a14="http://schemas.microsoft.com/office/drawing/2010/main" val="0"/>
+                        </a:ext>
+                      </a:extLst>
+                    </a:blip>
+                    <a:stretch>
+                      <a:fillRect/>
+                    </a:stretch>
+                  </pic:blipFill>
+                  <pic:spPr>
+                    <a:xfrm>
+                      <a:off x="0" y="0"/>
+                      <a:ext cx="6004466" cy="2403768"/>
+                    </a:xfrm>
+                    <a:prstGeom prst="rect">
+                      <a:avLst/>
+                    </a:prstGeom>
+                  </pic:spPr>
+                </pic:pic>
+              </a:graphicData>
+            </a:graphic>
+          </wp:inline>
+        </w:drawing>
+      </w:r>
+    </w:p>
     <w:sectPr>
       <w:pgSz w:w="12240" w:h="15840"/>
       <w:pgMar w:top="1440" w:right="1440" w:bottom="1440" w:left="1440" w:header="720" w:footer="720" w:gutter="0"/>
@@ -226,7 +638,7 @@
         <w:ind w:left="720" w:hanging="360"/>
       </w:pPr>
     </w:lvl>
-    <w:lvl w:ilvl="1" w:tplc="04090019" w:tentative="1">
+    <w:lvl w:ilvl="1" w:tplc="04090019">
       <w:start w:val="1"/>
       <w:numFmt w:val="lowerLetter"/>
       <w:lvlText w:val="%2."/>
@@ -299,8 +711,124 @@
       </w:pPr>
     </w:lvl>
   </w:abstractNum>
+  <w:abstractNum w:abstractNumId="1" w15:restartNumberingAfterBreak="0">
+    <w:nsid w:val="58F33B96"/>
+    <w:multiLevelType w:val="hybridMultilevel"/>
+    <w:tmpl w:val="6180E1B2"/>
+    <w:lvl w:ilvl="0" w:tplc="04090001">
+      <w:start w:val="1"/>
+      <w:numFmt w:val="bullet"/>
+      <w:lvlText w:val=""/>
+      <w:lvlJc w:val="left"/>
+      <w:pPr>
+        <w:ind w:left="720" w:hanging="360"/>
+      </w:pPr>
+      <w:rPr>
+        <w:rFonts w:ascii="Symbol" w:hAnsi="Symbol" w:hint="default"/>
+      </w:rPr>
+    </w:lvl>
+    <w:lvl w:ilvl="1" w:tplc="04090003" w:tentative="1">
+      <w:start w:val="1"/>
+      <w:numFmt w:val="bullet"/>
+      <w:lvlText w:val="o"/>
+      <w:lvlJc w:val="left"/>
+      <w:pPr>
+        <w:ind w:left="1440" w:hanging="360"/>
+      </w:pPr>
+      <w:rPr>
+        <w:rFonts w:ascii="Courier New" w:hAnsi="Courier New" w:cs="Courier New" w:hint="default"/>
+      </w:rPr>
+    </w:lvl>
+    <w:lvl w:ilvl="2" w:tplc="04090005" w:tentative="1">
+      <w:start w:val="1"/>
+      <w:numFmt w:val="bullet"/>
+      <w:lvlText w:val=""/>
+      <w:lvlJc w:val="left"/>
+      <w:pPr>
+        <w:ind w:left="2160" w:hanging="360"/>
+      </w:pPr>
+      <w:rPr>
+        <w:rFonts w:ascii="Wingdings" w:hAnsi="Wingdings" w:hint="default"/>
+      </w:rPr>
+    </w:lvl>
+    <w:lvl w:ilvl="3" w:tplc="04090001" w:tentative="1">
+      <w:start w:val="1"/>
+      <w:numFmt w:val="bullet"/>
+      <w:lvlText w:val=""/>
+      <w:lvlJc w:val="left"/>
+      <w:pPr>
+        <w:ind w:left="2880" w:hanging="360"/>
+      </w:pPr>
+      <w:rPr>
+        <w:rFonts w:ascii="Symbol" w:hAnsi="Symbol" w:hint="default"/>
+      </w:rPr>
+    </w:lvl>
+    <w:lvl w:ilvl="4" w:tplc="04090003" w:tentative="1">
+      <w:start w:val="1"/>
+      <w:numFmt w:val="bullet"/>
+      <w:lvlText w:val="o"/>
+      <w:lvlJc w:val="left"/>
+      <w:pPr>
+        <w:ind w:left="3600" w:hanging="360"/>
+      </w:pPr>
+      <w:rPr>
+        <w:rFonts w:ascii="Courier New" w:hAnsi="Courier New" w:cs="Courier New" w:hint="default"/>
+      </w:rPr>
+    </w:lvl>
+    <w:lvl w:ilvl="5" w:tplc="04090005" w:tentative="1">
+      <w:start w:val="1"/>
+      <w:numFmt w:val="bullet"/>
+      <w:lvlText w:val=""/>
+      <w:lvlJc w:val="left"/>
+      <w:pPr>
+        <w:ind w:left="4320" w:hanging="360"/>
+      </w:pPr>
+      <w:rPr>
+        <w:rFonts w:ascii="Wingdings" w:hAnsi="Wingdings" w:hint="default"/>
+      </w:rPr>
+    </w:lvl>
+    <w:lvl w:ilvl="6" w:tplc="04090001" w:tentative="1">
+      <w:start w:val="1"/>
+      <w:numFmt w:val="bullet"/>
+      <w:lvlText w:val=""/>
+      <w:lvlJc w:val="left"/>
+      <w:pPr>
+        <w:ind w:left="5040" w:hanging="360"/>
+      </w:pPr>
+      <w:rPr>
+        <w:rFonts w:ascii="Symbol" w:hAnsi="Symbol" w:hint="default"/>
+      </w:rPr>
+    </w:lvl>
+    <w:lvl w:ilvl="7" w:tplc="04090003" w:tentative="1">
+      <w:start w:val="1"/>
+      <w:numFmt w:val="bullet"/>
+      <w:lvlText w:val="o"/>
+      <w:lvlJc w:val="left"/>
+      <w:pPr>
+        <w:ind w:left="5760" w:hanging="360"/>
+      </w:pPr>
+      <w:rPr>
+        <w:rFonts w:ascii="Courier New" w:hAnsi="Courier New" w:cs="Courier New" w:hint="default"/>
+      </w:rPr>
+    </w:lvl>
+    <w:lvl w:ilvl="8" w:tplc="04090005" w:tentative="1">
+      <w:start w:val="1"/>
+      <w:numFmt w:val="bullet"/>
+      <w:lvlText w:val=""/>
+      <w:lvlJc w:val="left"/>
+      <w:pPr>
+        <w:ind w:left="6480" w:hanging="360"/>
+      </w:pPr>
+      <w:rPr>
+        <w:rFonts w:ascii="Wingdings" w:hAnsi="Wingdings" w:hint="default"/>
+      </w:rPr>
+    </w:lvl>
+  </w:abstractNum>
   <w:num w:numId="1">
     <w:abstractNumId w:val="0"/>
+  </w:num>
+  <w:num w:numId="2">
+    <w:abstractNumId w:val="1"/>
   </w:num>
 </w:numbering>
 </file>
@@ -424,6 +952,7 @@
     <w:lsdException w:name="HTML Sample" w:semiHidden="1" w:unhideWhenUsed="1"/>
     <w:lsdException w:name="HTML Typewriter" w:semiHidden="1" w:unhideWhenUsed="1"/>
     <w:lsdException w:name="HTML Variable" w:semiHidden="1" w:unhideWhenUsed="1"/>
+    <w:lsdException w:name="Normal Table" w:semiHidden="1" w:unhideWhenUsed="1"/>
     <w:lsdException w:name="annotation subject" w:semiHidden="1" w:unhideWhenUsed="1"/>
     <w:lsdException w:name="No List" w:semiHidden="1" w:unhideWhenUsed="1"/>
     <w:lsdException w:name="Outline List 1" w:semiHidden="1" w:unhideWhenUsed="1"/>
@@ -470,8 +999,10 @@
     <w:lsdException w:name="Table Subtle 2" w:semiHidden="1" w:unhideWhenUsed="1"/>
     <w:lsdException w:name="Table Web 1" w:semiHidden="1" w:unhideWhenUsed="1"/>
     <w:lsdException w:name="Table Web 2" w:semiHidden="1" w:unhideWhenUsed="1"/>
+    <w:lsdException w:name="Table Web 3" w:semiHidden="1" w:unhideWhenUsed="1"/>
     <w:lsdException w:name="Balloon Text" w:semiHidden="1" w:unhideWhenUsed="1"/>
     <w:lsdException w:name="Table Grid" w:uiPriority="39"/>
+    <w:lsdException w:name="Table Theme" w:semiHidden="1" w:unhideWhenUsed="1"/>
     <w:lsdException w:name="Placeholder Text" w:semiHidden="1"/>
     <w:lsdException w:name="No Spacing" w:uiPriority="1" w:qFormat="1"/>
     <w:lsdException w:name="Light Shading" w:uiPriority="60"/>

</xml_diff>